<commit_message>
script for cutting and merging prompts for LLMlingua project.
</commit_message>
<xml_diff>
--- a/literature multi-turn/descrizione idea.docx
+++ b/literature multi-turn/descrizione idea.docx
@@ -17,7 +17,20 @@
         <w:t>Obiettivo Primario:</w:t>
       </w:r>
       <w:r>
-        <w:t xml:space="preserve"> Il progetto mira a superare le limitazioni di costo e coerenza (l'effetto "Lost in Conversation" ) negli assistenti conversazionali multi-turn.</w:t>
+        <w:t xml:space="preserve"> Il progetto mira a superare le limitazioni di costo e coerenza (l'effetto "Lost in </w:t>
+      </w:r>
+      <w:proofErr w:type="spellStart"/>
+      <w:r>
+        <w:t>Conversation</w:t>
+      </w:r>
+      <w:proofErr w:type="spellEnd"/>
+      <w:proofErr w:type="gramStart"/>
+      <w:r>
+        <w:t>" )</w:t>
+      </w:r>
+      <w:proofErr w:type="gramEnd"/>
+      <w:r>
+        <w:t xml:space="preserve"> negli assistenti conversazionali multi-turn.</w:t>
       </w:r>
     </w:p>
     <w:p>
@@ -63,17 +76,37 @@
         <w:t>Meccanismo Chiave:</w:t>
       </w:r>
       <w:r>
-        <w:t xml:space="preserve"> Questo modulo agisce adattivamente prima di ogni turno, selezionando e mantenendo in memoria solo i </w:t>
+        <w:t xml:space="preserve"> Questo modulo agisce </w:t>
+      </w:r>
+      <w:proofErr w:type="spellStart"/>
+      <w:r>
+        <w:t>adattivamente</w:t>
+      </w:r>
+      <w:proofErr w:type="spellEnd"/>
+      <w:r>
+        <w:t xml:space="preserve"> prima di ogni turno, selezionando e mantenendo in memoria solo i </w:t>
       </w:r>
       <w:r>
         <w:rPr>
           <w:b/>
           <w:bCs/>
         </w:rPr>
-        <w:t>token informativi essenziali</w:t>
-      </w:r>
-      <w:r>
-        <w:t xml:space="preserve"> , eliminando il rumore e le assunzioni passate che causano inaffidabilità.</w:t>
+        <w:t xml:space="preserve">token informativi </w:t>
+      </w:r>
+      <w:proofErr w:type="gramStart"/>
+      <w:r>
+        <w:rPr>
+          <w:b/>
+          <w:bCs/>
+        </w:rPr>
+        <w:t>essenziali</w:t>
+      </w:r>
+      <w:r>
+        <w:t xml:space="preserve"> ,</w:t>
+      </w:r>
+      <w:proofErr w:type="gramEnd"/>
+      <w:r>
+        <w:t xml:space="preserve"> eliminando il rumore e le assunzioni passate che causano inaffidabilità.</w:t>
       </w:r>
     </w:p>
     <w:p>
@@ -91,7 +124,36 @@
         <w:t>Vantaggi e Risultati Attesi:</w:t>
       </w:r>
       <w:r>
-        <w:t xml:space="preserve"> L'approccio riduce significativamente la lunghezza del prompt, contrastando il problema del "Answer Bloat" , e mira a incrementare l'efficienza (riducendo i costi e la latenza fino a 4x ) e a migliorare la coerenza a lungo termine rispetto ai metodi di gestione del contesto convenzionali.</w:t>
+        <w:t xml:space="preserve"> L'approccio riduce significativamente la lunghezza del prompt, contrastando il problema del "</w:t>
+      </w:r>
+      <w:proofErr w:type="spellStart"/>
+      <w:r>
+        <w:t>Answer</w:t>
+      </w:r>
+      <w:proofErr w:type="spellEnd"/>
+      <w:r>
+        <w:t xml:space="preserve"> </w:t>
+      </w:r>
+      <w:proofErr w:type="spellStart"/>
+      <w:r>
+        <w:t>Bloat</w:t>
+      </w:r>
+      <w:proofErr w:type="spellEnd"/>
+      <w:proofErr w:type="gramStart"/>
+      <w:r>
+        <w:t>" ,</w:t>
+      </w:r>
+      <w:proofErr w:type="gramEnd"/>
+      <w:r>
+        <w:t xml:space="preserve"> e mira a incrementare l'efficienza (riducendo i costi e la latenza fino a 4</w:t>
+      </w:r>
+      <w:proofErr w:type="gramStart"/>
+      <w:r>
+        <w:t>x )</w:t>
+      </w:r>
+      <w:proofErr w:type="gramEnd"/>
+      <w:r>
+        <w:t xml:space="preserve"> e a migliorare la coerenza a lungo termine rispetto ai metodi di gestione del contesto convenzionali.</w:t>
       </w:r>
     </w:p>
     <w:p>
@@ -136,7 +198,15 @@
         </w:numPr>
       </w:pPr>
       <w:r>
-        <w:t>Shard: quindi spezzare il prompt di una conversazione one-turn e darglielo poco a poco (vantaggio: ground truth oggettiva, svantaggio: non c’è interattività)</w:t>
+        <w:t xml:space="preserve">Shard: quindi spezzare il prompt di una conversazione one-turn e darglielo </w:t>
+      </w:r>
+      <w:proofErr w:type="gramStart"/>
+      <w:r>
+        <w:t>poco</w:t>
+      </w:r>
+      <w:proofErr w:type="gramEnd"/>
+      <w:r>
+        <w:t xml:space="preserve"> a poco (vantaggio: ground truth oggettiva, svantaggio: non c’è interattività)</w:t>
       </w:r>
     </w:p>
     <w:p>
@@ -148,7 +218,39 @@
         </w:numPr>
       </w:pPr>
       <w:r>
-        <w:t>Task oriented dialogue: 2 llm parlano tra loro, uno è sotto test e l’altro simula l’umano. Un terzo llm fa da giudice</w:t>
+        <w:t xml:space="preserve">Task </w:t>
+      </w:r>
+      <w:proofErr w:type="spellStart"/>
+      <w:r>
+        <w:t>oriented</w:t>
+      </w:r>
+      <w:proofErr w:type="spellEnd"/>
+      <w:r>
+        <w:t xml:space="preserve"> </w:t>
+      </w:r>
+      <w:proofErr w:type="spellStart"/>
+      <w:r>
+        <w:t>dialogue</w:t>
+      </w:r>
+      <w:proofErr w:type="spellEnd"/>
+      <w:r>
+        <w:t xml:space="preserve">: 2 </w:t>
+      </w:r>
+      <w:proofErr w:type="spellStart"/>
+      <w:r>
+        <w:t>llm</w:t>
+      </w:r>
+      <w:proofErr w:type="spellEnd"/>
+      <w:r>
+        <w:t xml:space="preserve"> parlano tra loro, uno è sotto test e l’altro simula l’umano. Un terzo </w:t>
+      </w:r>
+      <w:proofErr w:type="spellStart"/>
+      <w:r>
+        <w:t>llm</w:t>
+      </w:r>
+      <w:proofErr w:type="spellEnd"/>
+      <w:r>
+        <w:t xml:space="preserve"> fa da giudice</w:t>
       </w:r>
     </w:p>
     <w:p>
@@ -160,8 +262,13 @@
         </w:numPr>
       </w:pPr>
       <w:r>
-        <w:t>DATASET: shareGPT</w:t>
-      </w:r>
+        <w:t xml:space="preserve">DATASET: </w:t>
+      </w:r>
+      <w:proofErr w:type="spellStart"/>
+      <w:r>
+        <w:t>shareGPT</w:t>
+      </w:r>
+      <w:proofErr w:type="spellEnd"/>
     </w:p>
     <w:p>
       <w:pPr>
@@ -172,15 +279,92 @@
         </w:numPr>
       </w:pPr>
       <w:r>
-        <w:t>Problema: llm lingua 2 è stato trainato su GPT4 a cui non abbiamo accesso, è a pagmento. Soluzione (possibile progetto): finetunnare il modello su ad esempio Lama che è open source + provare a risolvere le stesse task su lama</w:t>
-      </w:r>
+        <w:t xml:space="preserve">Problema: </w:t>
+      </w:r>
+      <w:proofErr w:type="spellStart"/>
+      <w:r>
+        <w:t>llm</w:t>
+      </w:r>
+      <w:proofErr w:type="spellEnd"/>
+      <w:r>
+        <w:t xml:space="preserve"> lingua 2 è stato trainato su GPT4 a cui non abbiamo accesso, è a pag</w:t>
+      </w:r>
+      <w:r>
+        <w:t>a</w:t>
+      </w:r>
+      <w:r>
+        <w:t xml:space="preserve">mento. Soluzione (possibile progetto): </w:t>
+      </w:r>
+      <w:proofErr w:type="spellStart"/>
+      <w:r>
+        <w:t>finetunnare</w:t>
+      </w:r>
+      <w:proofErr w:type="spellEnd"/>
+      <w:r>
+        <w:t xml:space="preserve"> il modello </w:t>
+      </w:r>
+      <w:r>
+        <w:t>su, ad esempio,</w:t>
+      </w:r>
+      <w:r>
+        <w:t xml:space="preserve"> </w:t>
+      </w:r>
+      <w:proofErr w:type="spellStart"/>
+      <w:r>
+        <w:t>L</w:t>
+      </w:r>
+      <w:r>
+        <w:t>l</w:t>
+      </w:r>
+      <w:r>
+        <w:t>ama</w:t>
+      </w:r>
+      <w:proofErr w:type="spellEnd"/>
+      <w:r>
+        <w:t xml:space="preserve"> che è open source + provare a risolvere </w:t>
+      </w:r>
+      <w:r>
+        <w:t>gli stessi tasks</w:t>
+      </w:r>
+      <w:r>
+        <w:t xml:space="preserve"> su </w:t>
+      </w:r>
+      <w:proofErr w:type="spellStart"/>
+      <w:r>
+        <w:t>l</w:t>
+      </w:r>
+      <w:r>
+        <w:t>l</w:t>
+      </w:r>
+      <w:r>
+        <w:t>ama</w:t>
+      </w:r>
+      <w:proofErr w:type="spellEnd"/>
     </w:p>
     <w:p>
       <w:r>
         <w:t>In entrambi i casi si fa il confronto tra la chat eseguita con tutto il contesto completo e quella con la compressione</w:t>
       </w:r>
       <w:r>
-        <w:t>. Il terzo llm, il giudice, da il voto</w:t>
+        <w:t xml:space="preserve">. Il terzo </w:t>
+      </w:r>
+      <w:proofErr w:type="spellStart"/>
+      <w:r>
+        <w:t>llm</w:t>
+      </w:r>
+      <w:proofErr w:type="spellEnd"/>
+      <w:r>
+        <w:t xml:space="preserve">, il giudice, </w:t>
+      </w:r>
+      <w:proofErr w:type="spellStart"/>
+      <w:proofErr w:type="gramStart"/>
+      <w:r>
+        <w:t>da il</w:t>
+      </w:r>
+      <w:proofErr w:type="spellEnd"/>
+      <w:proofErr w:type="gramEnd"/>
+      <w:r>
+        <w:t xml:space="preserve"> voto</w:t>
       </w:r>
       <w:r>
         <w:t>.</w:t>
@@ -450,7 +634,15 @@
           </w:tcPr>
           <w:p>
             <w:r>
-              <w:t>Il contesto compressato e snello (solo i token essenziali) viene inviato all'LLM per la risposta.</w:t>
+              <w:t xml:space="preserve">Il contesto </w:t>
+            </w:r>
+            <w:proofErr w:type="spellStart"/>
+            <w:r>
+              <w:t>compressato</w:t>
+            </w:r>
+            <w:proofErr w:type="spellEnd"/>
+            <w:r>
+              <w:t xml:space="preserve"> e snello (solo i token essenziali) viene inviato all'LLM per la risposta.</w:t>
             </w:r>
           </w:p>
         </w:tc>
@@ -465,8 +657,21 @@
     </w:p>
     <w:p>
       <w:r>
-        <w:t>altri possibili paper: llmdcp, streaming dialogue</w:t>
-      </w:r>
+        <w:t xml:space="preserve">altri possibili paper: </w:t>
+      </w:r>
+      <w:proofErr w:type="spellStart"/>
+      <w:r>
+        <w:t>llmdcp</w:t>
+      </w:r>
+      <w:proofErr w:type="spellEnd"/>
+      <w:r>
+        <w:t xml:space="preserve">, streaming </w:t>
+      </w:r>
+      <w:proofErr w:type="spellStart"/>
+      <w:r>
+        <w:t>dialogue</w:t>
+      </w:r>
+      <w:proofErr w:type="spellEnd"/>
     </w:p>
     <w:sectPr>
       <w:pgSz w:w="11906" w:h="16838"/>
@@ -1178,6 +1383,7 @@
   <w:style w:type="character" w:default="1" w:styleId="DefaultParagraphFont">
     <w:name w:val="Default Paragraph Font"/>
     <w:uiPriority w:val="1"/>
+    <w:semiHidden/>
     <w:unhideWhenUsed/>
   </w:style>
   <w:style w:type="table" w:default="1" w:styleId="TableNormal">

</xml_diff>